<commit_message>
docs: Updating spelling mistake
</commit_message>
<xml_diff>
--- a/WrittenNotes/Transportation/A New Way Out for Commercial Airline.docx
+++ b/WrittenNotes/Transportation/A New Way Out for Commercial Airline.docx
@@ -445,7 +445,23 @@
           <w:sz w:val="24"/>
           <w:szCs w:val="24"/>
         </w:rPr>
-        <w:t xml:space="preserve">resign the aircraft to a small different sized compartment such as some </w:t>
+        <w:t>re</w:t>
+      </w:r>
+      <w:r>
+        <w:rPr>
+          <w:rFonts w:ascii="Arial" w:hAnsi="Arial" w:cs="Arial"/>
+          <w:sz w:val="24"/>
+          <w:szCs w:val="24"/>
+        </w:rPr>
+        <w:t>de</w:t>
+      </w:r>
+      <w:r>
+        <w:rPr>
+          <w:rFonts w:ascii="Arial" w:hAnsi="Arial" w:cs="Arial"/>
+          <w:sz w:val="24"/>
+          <w:szCs w:val="24"/>
+        </w:rPr>
+        <w:t xml:space="preserve">sign the aircraft to a small different sized compartment such as some </w:t>
       </w:r>
       <w:r>
         <w:rPr>
@@ -503,16 +519,14 @@
         </w:rPr>
         <w:t xml:space="preserve"> </w:t>
       </w:r>
-      <w:proofErr w:type="gramStart"/>
-      <w:r>
-        <w:rPr>
-          <w:rFonts w:ascii="Arial" w:hAnsi="Arial" w:cs="Arial"/>
-          <w:sz w:val="24"/>
-          <w:szCs w:val="24"/>
-        </w:rPr>
-        <w:t>are</w:t>
-      </w:r>
-      <w:proofErr w:type="gramEnd"/>
+      <w:r>
+        <w:rPr>
+          <w:rFonts w:ascii="Arial" w:hAnsi="Arial" w:cs="Arial"/>
+          <w:sz w:val="24"/>
+          <w:szCs w:val="24"/>
+        </w:rPr>
+        <w:t>is</w:t>
+      </w:r>
       <w:r>
         <w:rPr>
           <w:rFonts w:ascii="Arial" w:hAnsi="Arial" w:cs="Arial"/>
@@ -527,7 +541,7 @@
           <w:sz w:val="24"/>
           <w:szCs w:val="24"/>
         </w:rPr>
-        <w:t xml:space="preserve"> does not need to wait too long, </w:t>
+        <w:t xml:space="preserve"> does not need to wait too </w:t>
       </w:r>
       <w:r>
         <w:rPr>
@@ -536,15 +550,23 @@
           <w:szCs w:val="24"/>
         </w:rPr>
         <w:lastRenderedPageBreak/>
-        <w:t>P</w:t>
-      </w:r>
-      <w:r>
-        <w:rPr>
-          <w:rFonts w:ascii="Arial" w:hAnsi="Arial" w:cs="Arial"/>
-          <w:sz w:val="24"/>
-          <w:szCs w:val="24"/>
-        </w:rPr>
-        <w:t xml:space="preserve">urchasing new aircraft are much longer, due to larger </w:t>
+        <w:t xml:space="preserve">long, </w:t>
+      </w:r>
+      <w:r>
+        <w:rPr>
+          <w:rFonts w:ascii="Arial" w:hAnsi="Arial" w:cs="Arial"/>
+          <w:sz w:val="24"/>
+          <w:szCs w:val="24"/>
+        </w:rPr>
+        <w:t>purchasing</w:t>
+      </w:r>
+      <w:r>
+        <w:rPr>
+          <w:rFonts w:ascii="Arial" w:hAnsi="Arial" w:cs="Arial"/>
+          <w:sz w:val="24"/>
+          <w:szCs w:val="24"/>
+        </w:rPr>
+        <w:t xml:space="preserve"> new aircraft are much longer, due to larger </w:t>
       </w:r>
       <w:r>
         <w:rPr>

</xml_diff>